<commit_message>
Muestra 2d en interfaz gráfica
</commit_message>
<xml_diff>
--- a/doc/Figuras geométricas.docx
+++ b/doc/Figuras geométricas.docx
@@ -177,6 +177,19 @@
       </w:r>
     </w:p>
     <w:p>
+      <w:r>
+        <w:t xml:space="preserve">Adicionalmente se mostrará por interfaz </w:t>
+      </w:r>
+      <w:proofErr w:type="gramStart"/>
+      <w:r>
+        <w:t>gráfica polígonos regulares</w:t>
+      </w:r>
+      <w:proofErr w:type="gramEnd"/>
+      <w:r>
+        <w:t xml:space="preserve"> 3D. La forma de introducir los datos de esos polígonos será mediante </w:t>
+      </w:r>
+    </w:p>
+    <w:p>
       <w:pPr>
         <w:pStyle w:val="Ttulo1"/>
       </w:pPr>
@@ -232,11 +245,34 @@
     </w:p>
     <w:p>
       <w:r>
-        <w:t>Cada una de las figuras geométricas de 3 dimensiones en la realidad están compuestas por varias figuras geométricas de 2 dimensiones, por lo que se representarán en las clases creadas mediante relaciones de composición (se instancian objetos de 2 dimensiones dentro de las clases de 3 dimensiones). Sin embargo para la esfera esta relación de composición provoca más complejidad en el desarrollo que simplicidad, por lo que se omitirá.</w:t>
-      </w:r>
-    </w:p>
-    <w:p>
-      <w:r>
+        <w:t>Cada una de las figuras geométricas de 3 dimensiones en la realidad están compuestas por varias figuras geométricas de 2 dimensiones, por lo que se representarán en las clases creadas mediante relaciones de composición</w:t>
+      </w:r>
+      <w:r>
+        <w:t xml:space="preserve"> </w:t>
+      </w:r>
+      <w:r>
+        <w:t xml:space="preserve"> (se instancian objetos de 2 dimensiones dentro de las clases de 3 dimensiones). </w:t>
+      </w:r>
+      <w:r>
+        <w:t xml:space="preserve">La relación de composición solamente se implementará en los poliedros, que están compuestos por polígonos. En el caso de la esfera, la relación de </w:t>
+      </w:r>
+      <w:proofErr w:type="spellStart"/>
+      <w:r>
+        <w:t>estár</w:t>
+      </w:r>
+      <w:proofErr w:type="spellEnd"/>
+      <w:r>
+        <w:t xml:space="preserve"> formada por varios círculos se omitirá ya que da complejidad innecesaria al código.</w:t>
+      </w:r>
+    </w:p>
+    <w:p>
+      <w:r>
+        <w:t>Al ser polígonos regulares, no hay necesidad real de calcular de forma independiente cada una de las caras, ya que cada polígono será igual a los otros (por lo que solo se instanciará un polígono por cada poliedro).</w:t>
+      </w:r>
+    </w:p>
+    <w:p>
+      <w:r>
+        <w:lastRenderedPageBreak/>
         <w:t xml:space="preserve">Se entienden que todas las figuras geométricas de 2D y 3D tienen algo en común: son figuras con una posición y un color. Gran parte de las figuras en 2D son </w:t>
       </w:r>
       <w:proofErr w:type="spellStart"/>
@@ -249,7 +285,11 @@
       </w:r>
     </w:p>
     <w:p>
-      <w:bookmarkStart w:id="0" w:name="_GoBack"/>
+      <w:r>
+        <w:br w:type="page"/>
+      </w:r>
+    </w:p>
+    <w:p>
       <w:r>
         <w:rPr>
           <w:noProof/>
@@ -257,26 +297,26 @@
         </w:rPr>
         <w:lastRenderedPageBreak/>
         <w:drawing>
-          <wp:anchor distT="0" distB="0" distL="114300" distR="114300" simplePos="0" relativeHeight="251658240" behindDoc="1" locked="0" layoutInCell="1" allowOverlap="1">
+          <wp:anchor distT="0" distB="0" distL="114300" distR="114300" simplePos="0" relativeHeight="251658240" behindDoc="1" locked="0" layoutInCell="1" allowOverlap="1" wp14:anchorId="0530222A" wp14:editId="229B4661">
             <wp:simplePos x="0" y="0"/>
             <wp:positionH relativeFrom="column">
-              <wp:posOffset>-452120</wp:posOffset>
+              <wp:posOffset>-689610</wp:posOffset>
             </wp:positionH>
             <wp:positionV relativeFrom="paragraph">
-              <wp:posOffset>-141605</wp:posOffset>
+              <wp:posOffset>-499745</wp:posOffset>
             </wp:positionV>
-            <wp:extent cx="6334125" cy="6597650"/>
+            <wp:extent cx="6677025" cy="6955790"/>
             <wp:effectExtent l="0" t="0" r="9525" b="0"/>
             <wp:wrapTight wrapText="bothSides">
               <wp:wrapPolygon edited="0">
                 <wp:start x="0" y="0"/>
-                <wp:lineTo x="0" y="21517"/>
-                <wp:lineTo x="21568" y="21517"/>
-                <wp:lineTo x="21568" y="0"/>
+                <wp:lineTo x="0" y="21533"/>
+                <wp:lineTo x="21569" y="21533"/>
+                <wp:lineTo x="21569" y="0"/>
                 <wp:lineTo x="0" y="0"/>
               </wp:wrapPolygon>
             </wp:wrapTight>
-            <wp:docPr id="5" name="0 Imagen"/>
+            <wp:docPr id="1" name="0 Imagen"/>
             <wp:cNvGraphicFramePr>
               <a:graphicFrameLocks xmlns:a="http://schemas.openxmlformats.org/drawingml/2006/main" noChangeAspect="1"/>
             </wp:cNvGraphicFramePr>
@@ -302,7 +342,7 @@
                   <pic:spPr>
                     <a:xfrm>
                       <a:off x="0" y="0"/>
-                      <a:ext cx="6334125" cy="6597650"/>
+                      <a:ext cx="6677025" cy="6955790"/>
                     </a:xfrm>
                     <a:prstGeom prst="rect">
                       <a:avLst/>
@@ -320,8 +360,75 @@
           </wp:anchor>
         </w:drawing>
       </w:r>
+    </w:p>
+    <w:p>
+      <w:r>
+        <w:t>Leyenda: las clases que su nombre no está en negrita son abstractas. Las funciones y métodos que están en cursiva son abstractas.</w:t>
+      </w:r>
+    </w:p>
+    <w:p>
+      <w:r>
+        <w:t>Las clases representadas en el diagrama no son las únicas existentes, hay más (las utilizadas para la interfaz de usuarios y test), sin embargo, no utilizan realmente programación orientada a objetos por lo que se omiten del diagrama de clases, no así del diagrama de paquetes.</w:t>
+      </w:r>
+    </w:p>
+    <w:p>
+      <w:r>
+        <w:br w:type="page"/>
+      </w:r>
+    </w:p>
+    <w:p>
+      <w:bookmarkStart w:id="0" w:name="_GoBack"/>
+      <w:r>
+        <w:rPr>
+          <w:noProof/>
+          <w:lang w:eastAsia="es-ES"/>
+        </w:rPr>
+        <w:lastRenderedPageBreak/>
+        <w:drawing>
+          <wp:inline distT="0" distB="0" distL="0" distR="0">
+            <wp:extent cx="4705350" cy="4981575"/>
+            <wp:effectExtent l="0" t="0" r="0" b="9525"/>
+            <wp:docPr id="2" name="0 Imagen"/>
+            <wp:cNvGraphicFramePr>
+              <a:graphicFrameLocks xmlns:a="http://schemas.openxmlformats.org/drawingml/2006/main" noChangeAspect="1"/>
+            </wp:cNvGraphicFramePr>
+            <a:graphic xmlns:a="http://schemas.openxmlformats.org/drawingml/2006/main">
+              <a:graphicData uri="http://schemas.openxmlformats.org/drawingml/2006/picture">
+                <pic:pic xmlns:pic="http://schemas.openxmlformats.org/drawingml/2006/picture">
+                  <pic:nvPicPr>
+                    <pic:cNvPr id="0" name="diagramaPaquetes.png"/>
+                    <pic:cNvPicPr/>
+                  </pic:nvPicPr>
+                  <pic:blipFill>
+                    <a:blip r:embed="rId10">
+                      <a:extLst>
+                        <a:ext uri="{28A0092B-C50C-407E-A947-70E740481C1C}">
+                          <a14:useLocalDpi xmlns:a14="http://schemas.microsoft.com/office/drawing/2010/main" val="0"/>
+                        </a:ext>
+                      </a:extLst>
+                    </a:blip>
+                    <a:stretch>
+                      <a:fillRect/>
+                    </a:stretch>
+                  </pic:blipFill>
+                  <pic:spPr>
+                    <a:xfrm>
+                      <a:off x="0" y="0"/>
+                      <a:ext cx="4705350" cy="4981575"/>
+                    </a:xfrm>
+                    <a:prstGeom prst="rect">
+                      <a:avLst/>
+                    </a:prstGeom>
+                  </pic:spPr>
+                </pic:pic>
+              </a:graphicData>
+            </a:graphic>
+          </wp:inline>
+        </w:drawing>
+      </w:r>
       <w:bookmarkEnd w:id="0"/>
     </w:p>
+    <w:p/>
     <w:sectPr>
       <w:pgSz w:w="11906" w:h="16838"/>
       <w:pgMar w:top="1417" w:right="1701" w:bottom="1417" w:left="1701" w:header="708" w:footer="708" w:gutter="0"/>
@@ -1662,7 +1769,7 @@
 </file>
 
 <file path=customXml/itemProps1.xml><?xml version="1.0" encoding="utf-8"?>
-<ds:datastoreItem xmlns:ds="http://schemas.openxmlformats.org/officeDocument/2006/customXml" ds:itemID="{68733EDB-1888-43BE-83D5-BEE053AAF821}">
+<ds:datastoreItem xmlns:ds="http://schemas.openxmlformats.org/officeDocument/2006/customXml" ds:itemID="{CA6AF810-F5E0-4161-8873-F3735FF05665}">
   <ds:schemaRefs>
     <ds:schemaRef ds:uri="http://schemas.openxmlformats.org/officeDocument/2006/bibliography"/>
   </ds:schemaRefs>

</xml_diff>